<commit_message>
AWS vs Azure vs Google
</commit_message>
<xml_diff>
--- a/PTI/Semanas/semana_2/Progresso_Semanal_2.docx
+++ b/PTI/Semanas/semana_2/Progresso_Semanal_2.docx
@@ -1895,56 +1895,9 @@
               </w:rPr>
               <w:t>Cloud</w:t>
             </w:r>
+            <w:bookmarkStart w:id="0" w:name="_GoBack"/>
+            <w:bookmarkEnd w:id="0"/>
             <w:proofErr w:type="spellEnd"/>
-            <w:r>
-              <w:rPr>
-                <w:rFonts w:ascii="Roboto" w:eastAsia="Roboto" w:hAnsi="Roboto" w:cs="Roboto"/>
-                <w:sz w:val="20"/>
-                <w:szCs w:val="20"/>
-                <w:lang w:val="pt-PT"/>
-              </w:rPr>
-              <w:t xml:space="preserve"> </w:t>
-            </w:r>
-            <w:proofErr w:type="spellStart"/>
-            <w:r>
-              <w:rPr>
-                <w:rFonts w:ascii="Roboto" w:eastAsia="Roboto" w:hAnsi="Roboto" w:cs="Roboto"/>
-                <w:sz w:val="20"/>
-                <w:szCs w:val="20"/>
-                <w:lang w:val="pt-PT"/>
-              </w:rPr>
-              <w:t>vs</w:t>
-            </w:r>
-            <w:proofErr w:type="spellEnd"/>
-            <w:r>
-              <w:rPr>
-                <w:rFonts w:ascii="Roboto" w:eastAsia="Roboto" w:hAnsi="Roboto" w:cs="Roboto"/>
-                <w:sz w:val="20"/>
-                <w:szCs w:val="20"/>
-                <w:lang w:val="pt-PT"/>
-              </w:rPr>
-              <w:t xml:space="preserve"> </w:t>
-            </w:r>
-            <w:proofErr w:type="spellStart"/>
-            <w:r>
-              <w:rPr>
-                <w:rFonts w:ascii="Roboto" w:eastAsia="Roboto" w:hAnsi="Roboto" w:cs="Roboto"/>
-                <w:sz w:val="20"/>
-                <w:szCs w:val="20"/>
-                <w:lang w:val="pt-PT"/>
-              </w:rPr>
-              <w:t>Linode</w:t>
-            </w:r>
-            <w:proofErr w:type="spellEnd"/>
-            <w:r>
-              <w:rPr>
-                <w:rFonts w:ascii="Roboto" w:eastAsia="Roboto" w:hAnsi="Roboto" w:cs="Roboto"/>
-                <w:sz w:val="20"/>
-                <w:szCs w:val="20"/>
-                <w:lang w:val="pt-PT"/>
-              </w:rPr>
-              <w:t xml:space="preserve"> </w:t>
-            </w:r>
           </w:p>
           <w:p>
             <w:pPr>
@@ -1983,8 +1936,6 @@
                 <w:lang w:val="pt-PT"/>
               </w:rPr>
             </w:pPr>
-            <w:bookmarkStart w:id="0" w:name="_GoBack"/>
-            <w:bookmarkEnd w:id="0"/>
             <w:r>
               <w:rPr>
                 <w:rFonts w:ascii="Roboto" w:eastAsia="Roboto" w:hAnsi="Roboto" w:cs="Roboto"/>
@@ -2537,6 +2488,7 @@
     <w:lsdException w:name="HTML Sample" w:semiHidden="1" w:unhideWhenUsed="1"/>
     <w:lsdException w:name="HTML Typewriter" w:semiHidden="1" w:unhideWhenUsed="1"/>
     <w:lsdException w:name="HTML Variable" w:semiHidden="1" w:unhideWhenUsed="1"/>
+    <w:lsdException w:name="Normal Table" w:semiHidden="1" w:unhideWhenUsed="1"/>
     <w:lsdException w:name="annotation subject" w:semiHidden="1" w:unhideWhenUsed="1"/>
     <w:lsdException w:name="No List" w:semiHidden="1" w:unhideWhenUsed="1"/>
     <w:lsdException w:name="Outline List 1" w:semiHidden="1" w:unhideWhenUsed="1"/>
@@ -2583,8 +2535,10 @@
     <w:lsdException w:name="Table Subtle 2" w:semiHidden="1" w:unhideWhenUsed="1"/>
     <w:lsdException w:name="Table Web 1" w:semiHidden="1" w:unhideWhenUsed="1"/>
     <w:lsdException w:name="Table Web 2" w:semiHidden="1" w:unhideWhenUsed="1"/>
+    <w:lsdException w:name="Table Web 3" w:semiHidden="1" w:unhideWhenUsed="1"/>
     <w:lsdException w:name="Balloon Text" w:semiHidden="1" w:unhideWhenUsed="1"/>
     <w:lsdException w:name="Table Grid" w:uiPriority="39"/>
+    <w:lsdException w:name="Table Theme" w:semiHidden="1" w:unhideWhenUsed="1"/>
     <w:lsdException w:name="Placeholder Text" w:semiHidden="1"/>
     <w:lsdException w:name="No Spacing" w:uiPriority="1" w:qFormat="1"/>
     <w:lsdException w:name="Light Shading" w:uiPriority="60"/>

</xml_diff>